<commit_message>
updated with document with screenshots
</commit_message>
<xml_diff>
--- a/Lab2B01/Lab2B.docx
+++ b/Lab2B01/Lab2B.docx
@@ -28,6 +28,30 @@
         </w:rPr>
         <w:t>Lab2B01 :Test Cases</w:t>
       </w:r>
+    </w:p>
+    <w:p>
+      <w:r>
+        <w:rPr>
+          <w:b/>
+          <w:bCs/>
+          <w:sz w:val="23"/>
+          <w:szCs w:val="23"/>
+        </w:rPr>
+        <w:t xml:space="preserve">Question 1 </w:t>
+      </w:r>
+      <w:r>
+        <w:t>Lab2B01.py</w:t>
+      </w:r>
+    </w:p>
+    <w:p>
+      <w:pPr>
+        <w:rPr>
+          <w:b/>
+          <w:bCs/>
+          <w:sz w:val="23"/>
+          <w:szCs w:val="23"/>
+        </w:rPr>
+      </w:pPr>
     </w:p>
     <w:p>
       <w:pPr>
@@ -73,6 +97,7 @@
         </w:rPr>
         <w:t xml:space="preserve">def </w:t>
       </w:r>
+      <w:proofErr w:type="spellStart"/>
       <w:r>
         <w:rPr>
           <w:rFonts w:ascii="Courier New" w:eastAsia="Times New Roman" w:hAnsi="Courier New" w:cs="Courier New"/>
@@ -85,6 +110,7 @@
         </w:rPr>
         <w:t>convertInttoRomanNumberical</w:t>
       </w:r>
+      <w:proofErr w:type="spellEnd"/>
       <w:r>
         <w:rPr>
           <w:rFonts w:ascii="Courier New" w:eastAsia="Times New Roman" w:hAnsi="Courier New" w:cs="Courier New"/>
@@ -120,20 +146,72 @@
           <w14:ligatures w14:val="none"/>
         </w:rPr>
         <w:br/>
-        <w:t xml:space="preserve">    dict={}</w:t>
-      </w:r>
-      <w:r>
-        <w:rPr>
-          <w:rFonts w:ascii="Courier New" w:eastAsia="Times New Roman" w:hAnsi="Courier New" w:cs="Courier New"/>
-          <w:color w:val="080808"/>
-          <w:kern w:val="0"/>
-          <w:sz w:val="20"/>
-          <w:szCs w:val="20"/>
-          <w:lang w:eastAsia="en-IN"/>
-          <w14:ligatures w14:val="none"/>
-        </w:rPr>
-        <w:br/>
-        <w:t xml:space="preserve">    dict[</w:t>
+        <w:t xml:space="preserve">    </w:t>
+      </w:r>
+      <w:proofErr w:type="spellStart"/>
+      <w:r>
+        <w:rPr>
+          <w:rFonts w:ascii="Courier New" w:eastAsia="Times New Roman" w:hAnsi="Courier New" w:cs="Courier New"/>
+          <w:color w:val="080808"/>
+          <w:kern w:val="0"/>
+          <w:sz w:val="20"/>
+          <w:szCs w:val="20"/>
+          <w:lang w:eastAsia="en-IN"/>
+          <w14:ligatures w14:val="none"/>
+        </w:rPr>
+        <w:t>dict</w:t>
+      </w:r>
+      <w:proofErr w:type="spellEnd"/>
+      <w:r>
+        <w:rPr>
+          <w:rFonts w:ascii="Courier New" w:eastAsia="Times New Roman" w:hAnsi="Courier New" w:cs="Courier New"/>
+          <w:color w:val="080808"/>
+          <w:kern w:val="0"/>
+          <w:sz w:val="20"/>
+          <w:szCs w:val="20"/>
+          <w:lang w:eastAsia="en-IN"/>
+          <w14:ligatures w14:val="none"/>
+        </w:rPr>
+        <w:t>={}</w:t>
+      </w:r>
+      <w:r>
+        <w:rPr>
+          <w:rFonts w:ascii="Courier New" w:eastAsia="Times New Roman" w:hAnsi="Courier New" w:cs="Courier New"/>
+          <w:color w:val="080808"/>
+          <w:kern w:val="0"/>
+          <w:sz w:val="20"/>
+          <w:szCs w:val="20"/>
+          <w:lang w:eastAsia="en-IN"/>
+          <w14:ligatures w14:val="none"/>
+        </w:rPr>
+        <w:br/>
+        <w:t xml:space="preserve">    </w:t>
+      </w:r>
+      <w:proofErr w:type="spellStart"/>
+      <w:r>
+        <w:rPr>
+          <w:rFonts w:ascii="Courier New" w:eastAsia="Times New Roman" w:hAnsi="Courier New" w:cs="Courier New"/>
+          <w:color w:val="080808"/>
+          <w:kern w:val="0"/>
+          <w:sz w:val="20"/>
+          <w:szCs w:val="20"/>
+          <w:lang w:eastAsia="en-IN"/>
+          <w14:ligatures w14:val="none"/>
+        </w:rPr>
+        <w:t>dict</w:t>
+      </w:r>
+      <w:proofErr w:type="spellEnd"/>
+      <w:r>
+        <w:rPr>
+          <w:rFonts w:ascii="Courier New" w:eastAsia="Times New Roman" w:hAnsi="Courier New" w:cs="Courier New"/>
+          <w:color w:val="080808"/>
+          <w:kern w:val="0"/>
+          <w:sz w:val="20"/>
+          <w:szCs w:val="20"/>
+          <w:lang w:eastAsia="en-IN"/>
+          <w14:ligatures w14:val="none"/>
+        </w:rPr>
+        <w:t>[</w:t>
       </w:r>
       <w:r>
         <w:rPr>
@@ -184,17 +262,31 @@
         <w:br/>
         <w:t xml:space="preserve">    </w:t>
       </w:r>
-      <w:r>
-        <w:rPr>
-          <w:rFonts w:ascii="Courier New" w:eastAsia="Times New Roman" w:hAnsi="Courier New" w:cs="Courier New"/>
-          <w:color w:val="080808"/>
-          <w:kern w:val="0"/>
-          <w:sz w:val="20"/>
-          <w:szCs w:val="20"/>
-          <w:lang w:eastAsia="en-IN"/>
-          <w14:ligatures w14:val="none"/>
-        </w:rPr>
-        <w:t>dict[</w:t>
+      <w:proofErr w:type="spellStart"/>
+      <w:r>
+        <w:rPr>
+          <w:rFonts w:ascii="Courier New" w:eastAsia="Times New Roman" w:hAnsi="Courier New" w:cs="Courier New"/>
+          <w:color w:val="080808"/>
+          <w:kern w:val="0"/>
+          <w:sz w:val="20"/>
+          <w:szCs w:val="20"/>
+          <w:lang w:eastAsia="en-IN"/>
+          <w14:ligatures w14:val="none"/>
+        </w:rPr>
+        <w:t>dict</w:t>
+      </w:r>
+      <w:proofErr w:type="spellEnd"/>
+      <w:r>
+        <w:rPr>
+          <w:rFonts w:ascii="Courier New" w:eastAsia="Times New Roman" w:hAnsi="Courier New" w:cs="Courier New"/>
+          <w:color w:val="080808"/>
+          <w:kern w:val="0"/>
+          <w:sz w:val="20"/>
+          <w:szCs w:val="20"/>
+          <w:lang w:eastAsia="en-IN"/>
+          <w14:ligatures w14:val="none"/>
+        </w:rPr>
+        <w:t>[</w:t>
       </w:r>
       <w:r>
         <w:rPr>
@@ -245,17 +337,31 @@
         <w:br/>
         <w:t xml:space="preserve">    </w:t>
       </w:r>
-      <w:r>
-        <w:rPr>
-          <w:rFonts w:ascii="Courier New" w:eastAsia="Times New Roman" w:hAnsi="Courier New" w:cs="Courier New"/>
-          <w:color w:val="080808"/>
-          <w:kern w:val="0"/>
-          <w:sz w:val="20"/>
-          <w:szCs w:val="20"/>
-          <w:lang w:eastAsia="en-IN"/>
-          <w14:ligatures w14:val="none"/>
-        </w:rPr>
-        <w:t>dict[</w:t>
+      <w:proofErr w:type="spellStart"/>
+      <w:r>
+        <w:rPr>
+          <w:rFonts w:ascii="Courier New" w:eastAsia="Times New Roman" w:hAnsi="Courier New" w:cs="Courier New"/>
+          <w:color w:val="080808"/>
+          <w:kern w:val="0"/>
+          <w:sz w:val="20"/>
+          <w:szCs w:val="20"/>
+          <w:lang w:eastAsia="en-IN"/>
+          <w14:ligatures w14:val="none"/>
+        </w:rPr>
+        <w:t>dict</w:t>
+      </w:r>
+      <w:proofErr w:type="spellEnd"/>
+      <w:r>
+        <w:rPr>
+          <w:rFonts w:ascii="Courier New" w:eastAsia="Times New Roman" w:hAnsi="Courier New" w:cs="Courier New"/>
+          <w:color w:val="080808"/>
+          <w:kern w:val="0"/>
+          <w:sz w:val="20"/>
+          <w:szCs w:val="20"/>
+          <w:lang w:eastAsia="en-IN"/>
+          <w14:ligatures w14:val="none"/>
+        </w:rPr>
+        <w:t>[</w:t>
       </w:r>
       <w:r>
         <w:rPr>
@@ -306,17 +412,31 @@
         <w:br/>
         <w:t xml:space="preserve">    </w:t>
       </w:r>
-      <w:r>
-        <w:rPr>
-          <w:rFonts w:ascii="Courier New" w:eastAsia="Times New Roman" w:hAnsi="Courier New" w:cs="Courier New"/>
-          <w:color w:val="080808"/>
-          <w:kern w:val="0"/>
-          <w:sz w:val="20"/>
-          <w:szCs w:val="20"/>
-          <w:lang w:eastAsia="en-IN"/>
-          <w14:ligatures w14:val="none"/>
-        </w:rPr>
-        <w:t>dict[</w:t>
+      <w:proofErr w:type="spellStart"/>
+      <w:r>
+        <w:rPr>
+          <w:rFonts w:ascii="Courier New" w:eastAsia="Times New Roman" w:hAnsi="Courier New" w:cs="Courier New"/>
+          <w:color w:val="080808"/>
+          <w:kern w:val="0"/>
+          <w:sz w:val="20"/>
+          <w:szCs w:val="20"/>
+          <w:lang w:eastAsia="en-IN"/>
+          <w14:ligatures w14:val="none"/>
+        </w:rPr>
+        <w:t>dict</w:t>
+      </w:r>
+      <w:proofErr w:type="spellEnd"/>
+      <w:r>
+        <w:rPr>
+          <w:rFonts w:ascii="Courier New" w:eastAsia="Times New Roman" w:hAnsi="Courier New" w:cs="Courier New"/>
+          <w:color w:val="080808"/>
+          <w:kern w:val="0"/>
+          <w:sz w:val="20"/>
+          <w:szCs w:val="20"/>
+          <w:lang w:eastAsia="en-IN"/>
+          <w14:ligatures w14:val="none"/>
+        </w:rPr>
+        <w:t>[</w:t>
       </w:r>
       <w:r>
         <w:rPr>
@@ -367,17 +487,31 @@
         <w:br/>
         <w:t xml:space="preserve">    </w:t>
       </w:r>
-      <w:r>
-        <w:rPr>
-          <w:rFonts w:ascii="Courier New" w:eastAsia="Times New Roman" w:hAnsi="Courier New" w:cs="Courier New"/>
-          <w:color w:val="080808"/>
-          <w:kern w:val="0"/>
-          <w:sz w:val="20"/>
-          <w:szCs w:val="20"/>
-          <w:lang w:eastAsia="en-IN"/>
-          <w14:ligatures w14:val="none"/>
-        </w:rPr>
-        <w:t>dict[</w:t>
+      <w:proofErr w:type="spellStart"/>
+      <w:r>
+        <w:rPr>
+          <w:rFonts w:ascii="Courier New" w:eastAsia="Times New Roman" w:hAnsi="Courier New" w:cs="Courier New"/>
+          <w:color w:val="080808"/>
+          <w:kern w:val="0"/>
+          <w:sz w:val="20"/>
+          <w:szCs w:val="20"/>
+          <w:lang w:eastAsia="en-IN"/>
+          <w14:ligatures w14:val="none"/>
+        </w:rPr>
+        <w:t>dict</w:t>
+      </w:r>
+      <w:proofErr w:type="spellEnd"/>
+      <w:r>
+        <w:rPr>
+          <w:rFonts w:ascii="Courier New" w:eastAsia="Times New Roman" w:hAnsi="Courier New" w:cs="Courier New"/>
+          <w:color w:val="080808"/>
+          <w:kern w:val="0"/>
+          <w:sz w:val="20"/>
+          <w:szCs w:val="20"/>
+          <w:lang w:eastAsia="en-IN"/>
+          <w14:ligatures w14:val="none"/>
+        </w:rPr>
+        <w:t>[</w:t>
       </w:r>
       <w:r>
         <w:rPr>
@@ -428,17 +562,31 @@
         <w:br/>
         <w:t xml:space="preserve">    </w:t>
       </w:r>
-      <w:r>
-        <w:rPr>
-          <w:rFonts w:ascii="Courier New" w:eastAsia="Times New Roman" w:hAnsi="Courier New" w:cs="Courier New"/>
-          <w:color w:val="080808"/>
-          <w:kern w:val="0"/>
-          <w:sz w:val="20"/>
-          <w:szCs w:val="20"/>
-          <w:lang w:eastAsia="en-IN"/>
-          <w14:ligatures w14:val="none"/>
-        </w:rPr>
-        <w:t>dict[</w:t>
+      <w:proofErr w:type="spellStart"/>
+      <w:r>
+        <w:rPr>
+          <w:rFonts w:ascii="Courier New" w:eastAsia="Times New Roman" w:hAnsi="Courier New" w:cs="Courier New"/>
+          <w:color w:val="080808"/>
+          <w:kern w:val="0"/>
+          <w:sz w:val="20"/>
+          <w:szCs w:val="20"/>
+          <w:lang w:eastAsia="en-IN"/>
+          <w14:ligatures w14:val="none"/>
+        </w:rPr>
+        <w:t>dict</w:t>
+      </w:r>
+      <w:proofErr w:type="spellEnd"/>
+      <w:r>
+        <w:rPr>
+          <w:rFonts w:ascii="Courier New" w:eastAsia="Times New Roman" w:hAnsi="Courier New" w:cs="Courier New"/>
+          <w:color w:val="080808"/>
+          <w:kern w:val="0"/>
+          <w:sz w:val="20"/>
+          <w:szCs w:val="20"/>
+          <w:lang w:eastAsia="en-IN"/>
+          <w14:ligatures w14:val="none"/>
+        </w:rPr>
+        <w:t>[</w:t>
       </w:r>
       <w:r>
         <w:rPr>
@@ -489,17 +637,31 @@
         <w:br/>
         <w:t xml:space="preserve">    </w:t>
       </w:r>
-      <w:r>
-        <w:rPr>
-          <w:rFonts w:ascii="Courier New" w:eastAsia="Times New Roman" w:hAnsi="Courier New" w:cs="Courier New"/>
-          <w:color w:val="080808"/>
-          <w:kern w:val="0"/>
-          <w:sz w:val="20"/>
-          <w:szCs w:val="20"/>
-          <w:lang w:eastAsia="en-IN"/>
-          <w14:ligatures w14:val="none"/>
-        </w:rPr>
-        <w:t>dict[</w:t>
+      <w:proofErr w:type="spellStart"/>
+      <w:r>
+        <w:rPr>
+          <w:rFonts w:ascii="Courier New" w:eastAsia="Times New Roman" w:hAnsi="Courier New" w:cs="Courier New"/>
+          <w:color w:val="080808"/>
+          <w:kern w:val="0"/>
+          <w:sz w:val="20"/>
+          <w:szCs w:val="20"/>
+          <w:lang w:eastAsia="en-IN"/>
+          <w14:ligatures w14:val="none"/>
+        </w:rPr>
+        <w:t>dict</w:t>
+      </w:r>
+      <w:proofErr w:type="spellEnd"/>
+      <w:r>
+        <w:rPr>
+          <w:rFonts w:ascii="Courier New" w:eastAsia="Times New Roman" w:hAnsi="Courier New" w:cs="Courier New"/>
+          <w:color w:val="080808"/>
+          <w:kern w:val="0"/>
+          <w:sz w:val="20"/>
+          <w:szCs w:val="20"/>
+          <w:lang w:eastAsia="en-IN"/>
+          <w14:ligatures w14:val="none"/>
+        </w:rPr>
+        <w:t>[</w:t>
       </w:r>
       <w:r>
         <w:rPr>
@@ -550,17 +712,31 @@
         <w:br/>
         <w:t xml:space="preserve">    </w:t>
       </w:r>
-      <w:r>
-        <w:rPr>
-          <w:rFonts w:ascii="Courier New" w:eastAsia="Times New Roman" w:hAnsi="Courier New" w:cs="Courier New"/>
-          <w:color w:val="080808"/>
-          <w:kern w:val="0"/>
-          <w:sz w:val="20"/>
-          <w:szCs w:val="20"/>
-          <w:lang w:eastAsia="en-IN"/>
-          <w14:ligatures w14:val="none"/>
-        </w:rPr>
-        <w:t>dict[</w:t>
+      <w:proofErr w:type="spellStart"/>
+      <w:r>
+        <w:rPr>
+          <w:rFonts w:ascii="Courier New" w:eastAsia="Times New Roman" w:hAnsi="Courier New" w:cs="Courier New"/>
+          <w:color w:val="080808"/>
+          <w:kern w:val="0"/>
+          <w:sz w:val="20"/>
+          <w:szCs w:val="20"/>
+          <w:lang w:eastAsia="en-IN"/>
+          <w14:ligatures w14:val="none"/>
+        </w:rPr>
+        <w:t>dict</w:t>
+      </w:r>
+      <w:proofErr w:type="spellEnd"/>
+      <w:r>
+        <w:rPr>
+          <w:rFonts w:ascii="Courier New" w:eastAsia="Times New Roman" w:hAnsi="Courier New" w:cs="Courier New"/>
+          <w:color w:val="080808"/>
+          <w:kern w:val="0"/>
+          <w:sz w:val="20"/>
+          <w:szCs w:val="20"/>
+          <w:lang w:eastAsia="en-IN"/>
+          <w14:ligatures w14:val="none"/>
+        </w:rPr>
+        <w:t>[</w:t>
       </w:r>
       <w:r>
         <w:rPr>
@@ -611,17 +787,31 @@
         <w:br/>
         <w:t xml:space="preserve">    </w:t>
       </w:r>
-      <w:r>
-        <w:rPr>
-          <w:rFonts w:ascii="Courier New" w:eastAsia="Times New Roman" w:hAnsi="Courier New" w:cs="Courier New"/>
-          <w:color w:val="080808"/>
-          <w:kern w:val="0"/>
-          <w:sz w:val="20"/>
-          <w:szCs w:val="20"/>
-          <w:lang w:eastAsia="en-IN"/>
-          <w14:ligatures w14:val="none"/>
-        </w:rPr>
-        <w:t>dict[</w:t>
+      <w:proofErr w:type="spellStart"/>
+      <w:r>
+        <w:rPr>
+          <w:rFonts w:ascii="Courier New" w:eastAsia="Times New Roman" w:hAnsi="Courier New" w:cs="Courier New"/>
+          <w:color w:val="080808"/>
+          <w:kern w:val="0"/>
+          <w:sz w:val="20"/>
+          <w:szCs w:val="20"/>
+          <w:lang w:eastAsia="en-IN"/>
+          <w14:ligatures w14:val="none"/>
+        </w:rPr>
+        <w:t>dict</w:t>
+      </w:r>
+      <w:proofErr w:type="spellEnd"/>
+      <w:r>
+        <w:rPr>
+          <w:rFonts w:ascii="Courier New" w:eastAsia="Times New Roman" w:hAnsi="Courier New" w:cs="Courier New"/>
+          <w:color w:val="080808"/>
+          <w:kern w:val="0"/>
+          <w:sz w:val="20"/>
+          <w:szCs w:val="20"/>
+          <w:lang w:eastAsia="en-IN"/>
+          <w14:ligatures w14:val="none"/>
+        </w:rPr>
+        <w:t>[</w:t>
       </w:r>
       <w:r>
         <w:rPr>
@@ -672,17 +862,31 @@
         <w:br/>
         <w:t xml:space="preserve">    </w:t>
       </w:r>
-      <w:r>
-        <w:rPr>
-          <w:rFonts w:ascii="Courier New" w:eastAsia="Times New Roman" w:hAnsi="Courier New" w:cs="Courier New"/>
-          <w:color w:val="080808"/>
-          <w:kern w:val="0"/>
-          <w:sz w:val="20"/>
-          <w:szCs w:val="20"/>
-          <w:lang w:eastAsia="en-IN"/>
-          <w14:ligatures w14:val="none"/>
-        </w:rPr>
-        <w:t>dict[</w:t>
+      <w:proofErr w:type="spellStart"/>
+      <w:r>
+        <w:rPr>
+          <w:rFonts w:ascii="Courier New" w:eastAsia="Times New Roman" w:hAnsi="Courier New" w:cs="Courier New"/>
+          <w:color w:val="080808"/>
+          <w:kern w:val="0"/>
+          <w:sz w:val="20"/>
+          <w:szCs w:val="20"/>
+          <w:lang w:eastAsia="en-IN"/>
+          <w14:ligatures w14:val="none"/>
+        </w:rPr>
+        <w:t>dict</w:t>
+      </w:r>
+      <w:proofErr w:type="spellEnd"/>
+      <w:r>
+        <w:rPr>
+          <w:rFonts w:ascii="Courier New" w:eastAsia="Times New Roman" w:hAnsi="Courier New" w:cs="Courier New"/>
+          <w:color w:val="080808"/>
+          <w:kern w:val="0"/>
+          <w:sz w:val="20"/>
+          <w:szCs w:val="20"/>
+          <w:lang w:eastAsia="en-IN"/>
+          <w14:ligatures w14:val="none"/>
+        </w:rPr>
+        <w:t>[</w:t>
       </w:r>
       <w:r>
         <w:rPr>
@@ -779,19 +983,71 @@
           <w:lang w:eastAsia="en-IN"/>
           <w14:ligatures w14:val="none"/>
         </w:rPr>
-        <w:t>"Roman Numberal"</w:t>
-      </w:r>
-      <w:r>
-        <w:rPr>
-          <w:rFonts w:ascii="Courier New" w:eastAsia="Times New Roman" w:hAnsi="Courier New" w:cs="Courier New"/>
-          <w:color w:val="080808"/>
-          <w:kern w:val="0"/>
-          <w:sz w:val="20"/>
-          <w:szCs w:val="20"/>
-          <w:lang w:eastAsia="en-IN"/>
-          <w14:ligatures w14:val="none"/>
-        </w:rPr>
-        <w:t>,dict.get(userInput))</w:t>
+        <w:t xml:space="preserve">"Roman </w:t>
+      </w:r>
+      <w:proofErr w:type="spellStart"/>
+      <w:r>
+        <w:rPr>
+          <w:rFonts w:ascii="Courier New" w:eastAsia="Times New Roman" w:hAnsi="Courier New" w:cs="Courier New"/>
+          <w:color w:val="067D17"/>
+          <w:kern w:val="0"/>
+          <w:sz w:val="20"/>
+          <w:szCs w:val="20"/>
+          <w:lang w:eastAsia="en-IN"/>
+          <w14:ligatures w14:val="none"/>
+        </w:rPr>
+        <w:t>Numberal</w:t>
+      </w:r>
+      <w:proofErr w:type="spellEnd"/>
+      <w:r>
+        <w:rPr>
+          <w:rFonts w:ascii="Courier New" w:eastAsia="Times New Roman" w:hAnsi="Courier New" w:cs="Courier New"/>
+          <w:color w:val="067D17"/>
+          <w:kern w:val="0"/>
+          <w:sz w:val="20"/>
+          <w:szCs w:val="20"/>
+          <w:lang w:eastAsia="en-IN"/>
+          <w14:ligatures w14:val="none"/>
+        </w:rPr>
+        <w:t>"</w:t>
+      </w:r>
+      <w:r>
+        <w:rPr>
+          <w:rFonts w:ascii="Courier New" w:eastAsia="Times New Roman" w:hAnsi="Courier New" w:cs="Courier New"/>
+          <w:color w:val="080808"/>
+          <w:kern w:val="0"/>
+          <w:sz w:val="20"/>
+          <w:szCs w:val="20"/>
+          <w:lang w:eastAsia="en-IN"/>
+          <w14:ligatures w14:val="none"/>
+        </w:rPr>
+        <w:t>,</w:t>
+      </w:r>
+      <w:proofErr w:type="spellStart"/>
+      <w:r>
+        <w:rPr>
+          <w:rFonts w:ascii="Courier New" w:eastAsia="Times New Roman" w:hAnsi="Courier New" w:cs="Courier New"/>
+          <w:color w:val="080808"/>
+          <w:kern w:val="0"/>
+          <w:sz w:val="20"/>
+          <w:szCs w:val="20"/>
+          <w:lang w:eastAsia="en-IN"/>
+          <w14:ligatures w14:val="none"/>
+        </w:rPr>
+        <w:t>dict.get</w:t>
+      </w:r>
+      <w:proofErr w:type="spellEnd"/>
+      <w:r>
+        <w:rPr>
+          <w:rFonts w:ascii="Courier New" w:eastAsia="Times New Roman" w:hAnsi="Courier New" w:cs="Courier New"/>
+          <w:color w:val="080808"/>
+          <w:kern w:val="0"/>
+          <w:sz w:val="20"/>
+          <w:szCs w:val="20"/>
+          <w:lang w:eastAsia="en-IN"/>
+          <w14:ligatures w14:val="none"/>
+        </w:rPr>
+        <w:t>(userInput))</w:t>
       </w:r>
       <w:r>
         <w:rPr>
@@ -1120,7 +1376,33 @@
           <w14:ligatures w14:val="none"/>
         </w:rPr>
         <w:br/>
-        <w:t xml:space="preserve">        convertInttoRomanNumberical(</w:t>
+        <w:t xml:space="preserve">        </w:t>
+      </w:r>
+      <w:proofErr w:type="spellStart"/>
+      <w:r>
+        <w:rPr>
+          <w:rFonts w:ascii="Courier New" w:eastAsia="Times New Roman" w:hAnsi="Courier New" w:cs="Courier New"/>
+          <w:color w:val="080808"/>
+          <w:kern w:val="0"/>
+          <w:sz w:val="20"/>
+          <w:szCs w:val="20"/>
+          <w:lang w:eastAsia="en-IN"/>
+          <w14:ligatures w14:val="none"/>
+        </w:rPr>
+        <w:t>convertInttoRomanNumberical</w:t>
+      </w:r>
+      <w:proofErr w:type="spellEnd"/>
+      <w:r>
+        <w:rPr>
+          <w:rFonts w:ascii="Courier New" w:eastAsia="Times New Roman" w:hAnsi="Courier New" w:cs="Courier New"/>
+          <w:color w:val="080808"/>
+          <w:kern w:val="0"/>
+          <w:sz w:val="20"/>
+          <w:szCs w:val="20"/>
+          <w:lang w:eastAsia="en-IN"/>
+          <w14:ligatures w14:val="none"/>
+        </w:rPr>
+        <w:t>(</w:t>
       </w:r>
       <w:r>
         <w:rPr>
@@ -1166,17 +1448,119 @@
           <w:szCs w:val="23"/>
         </w:rPr>
       </w:pPr>
-      <w:r>
+    </w:p>
+    <w:p>
+      <w:pPr>
         <w:rPr>
           <w:b/>
           <w:bCs/>
           <w:sz w:val="23"/>
           <w:szCs w:val="23"/>
         </w:rPr>
-        <w:t xml:space="preserve">Question 1 </w:t>
-      </w:r>
-      <w:r>
-        <w:t>Lab2B01.py</w:t>
+      </w:pPr>
+    </w:p>
+    <w:p>
+      <w:pPr>
+        <w:rPr>
+          <w:b/>
+          <w:bCs/>
+          <w:sz w:val="23"/>
+          <w:szCs w:val="23"/>
+        </w:rPr>
+      </w:pPr>
+    </w:p>
+    <w:p>
+      <w:pPr>
+        <w:rPr>
+          <w:b/>
+          <w:bCs/>
+          <w:sz w:val="23"/>
+          <w:szCs w:val="23"/>
+        </w:rPr>
+      </w:pPr>
+    </w:p>
+    <w:p>
+      <w:pPr>
+        <w:rPr>
+          <w:b/>
+          <w:bCs/>
+          <w:sz w:val="23"/>
+          <w:szCs w:val="23"/>
+        </w:rPr>
+      </w:pPr>
+    </w:p>
+    <w:p>
+      <w:pPr>
+        <w:rPr>
+          <w:b/>
+          <w:bCs/>
+          <w:sz w:val="23"/>
+          <w:szCs w:val="23"/>
+        </w:rPr>
+      </w:pPr>
+    </w:p>
+    <w:p>
+      <w:pPr>
+        <w:rPr>
+          <w:b/>
+          <w:bCs/>
+          <w:sz w:val="23"/>
+          <w:szCs w:val="23"/>
+        </w:rPr>
+      </w:pPr>
+    </w:p>
+    <w:p>
+      <w:pPr>
+        <w:rPr>
+          <w:b/>
+          <w:bCs/>
+          <w:sz w:val="23"/>
+          <w:szCs w:val="23"/>
+        </w:rPr>
+      </w:pPr>
+      <w:r>
+        <w:rPr>
+          <w:b/>
+          <w:bCs/>
+          <w:sz w:val="23"/>
+          <w:szCs w:val="23"/>
+        </w:rPr>
+        <w:lastRenderedPageBreak/>
+        <w:drawing>
+          <wp:inline distT="0" distB="0" distL="0" distR="0" wp14:anchorId="2DCFA042" wp14:editId="7F667441">
+            <wp:extent cx="5731510" cy="2942590"/>
+            <wp:effectExtent l="0" t="0" r="2540" b="0"/>
+            <wp:docPr id="1400554036" name="Picture 1"/>
+            <wp:cNvGraphicFramePr>
+              <a:graphicFrameLocks xmlns:a="http://schemas.openxmlformats.org/drawingml/2006/main" noChangeAspect="1"/>
+            </wp:cNvGraphicFramePr>
+            <a:graphic xmlns:a="http://schemas.openxmlformats.org/drawingml/2006/main">
+              <a:graphicData uri="http://schemas.openxmlformats.org/drawingml/2006/picture">
+                <pic:pic xmlns:pic="http://schemas.openxmlformats.org/drawingml/2006/picture">
+                  <pic:nvPicPr>
+                    <pic:cNvPr id="1400554036" name=""/>
+                    <pic:cNvPicPr/>
+                  </pic:nvPicPr>
+                  <pic:blipFill>
+                    <a:blip r:embed="rId4"/>
+                    <a:stretch>
+                      <a:fillRect/>
+                    </a:stretch>
+                  </pic:blipFill>
+                  <pic:spPr>
+                    <a:xfrm>
+                      <a:off x="0" y="0"/>
+                      <a:ext cx="5731510" cy="2942590"/>
+                    </a:xfrm>
+                    <a:prstGeom prst="rect">
+                      <a:avLst/>
+                    </a:prstGeom>
+                  </pic:spPr>
+                </pic:pic>
+              </a:graphicData>
+            </a:graphic>
+          </wp:inline>
+        </w:drawing>
       </w:r>
     </w:p>
     <w:p>
@@ -1218,7 +1602,7 @@
                     <pic:cNvPicPr/>
                   </pic:nvPicPr>
                   <pic:blipFill>
-                    <a:blip r:embed="rId4"/>
+                    <a:blip r:embed="rId5"/>
                     <a:stretch>
                       <a:fillRect/>
                     </a:stretch>
@@ -1278,7 +1662,7 @@
                     <pic:cNvPicPr/>
                   </pic:nvPicPr>
                   <pic:blipFill>
-                    <a:blip r:embed="rId5"/>
+                    <a:blip r:embed="rId6"/>
                     <a:stretch>
                       <a:fillRect/>
                     </a:stretch>
@@ -1338,7 +1722,7 @@
                     <pic:cNvPicPr/>
                   </pic:nvPicPr>
                   <pic:blipFill>
-                    <a:blip r:embed="rId6"/>
+                    <a:blip r:embed="rId7"/>
                     <a:stretch>
                       <a:fillRect/>
                     </a:stretch>
@@ -1367,11 +1751,45 @@
       </w:pPr>
     </w:p>
     <w:p>
-      <w:r>
-        <w:rPr>
-          <w:lang w:val="en-US"/>
-        </w:rPr>
-        <w:lastRenderedPageBreak/>
+      <w:pPr>
+        <w:rPr>
+          <w:lang w:val="en-US"/>
+        </w:rPr>
+      </w:pPr>
+    </w:p>
+    <w:p>
+      <w:pPr>
+        <w:rPr>
+          <w:lang w:val="en-US"/>
+        </w:rPr>
+      </w:pPr>
+    </w:p>
+    <w:p>
+      <w:pPr>
+        <w:rPr>
+          <w:lang w:val="en-US"/>
+        </w:rPr>
+      </w:pPr>
+    </w:p>
+    <w:p>
+      <w:pPr>
+        <w:rPr>
+          <w:lang w:val="en-US"/>
+        </w:rPr>
+      </w:pPr>
+    </w:p>
+    <w:p>
+      <w:pPr>
+        <w:rPr>
+          <w:lang w:val="en-US"/>
+        </w:rPr>
+      </w:pPr>
+    </w:p>
+    <w:p>
+      <w:r>
+        <w:rPr>
+          <w:lang w:val="en-US"/>
+        </w:rPr>
         <w:t>Question2:</w:t>
       </w:r>
       <w:r>
@@ -1395,17 +1813,33 @@
         </w:rPr>
         <w:t xml:space="preserve">def </w:t>
       </w:r>
+      <w:proofErr w:type="spellStart"/>
       <w:r>
         <w:rPr>
           <w:color w:val="00627A"/>
         </w:rPr>
         <w:t>magicDateCheck</w:t>
       </w:r>
-      <w:r>
-        <w:rPr>
-          <w:color w:val="080808"/>
-        </w:rPr>
-        <w:t>(mm,dd,yy):</w:t>
+      <w:proofErr w:type="spellEnd"/>
+      <w:r>
+        <w:rPr>
+          <w:color w:val="080808"/>
+        </w:rPr>
+        <w:t>(</w:t>
+      </w:r>
+      <w:proofErr w:type="spellStart"/>
+      <w:r>
+        <w:rPr>
+          <w:color w:val="080808"/>
+        </w:rPr>
+        <w:t>mm,dd,yy</w:t>
+      </w:r>
+      <w:proofErr w:type="spellEnd"/>
+      <w:r>
+        <w:rPr>
+          <w:color w:val="080808"/>
+        </w:rPr>
+        <w:t>):</w:t>
       </w:r>
       <w:r>
         <w:rPr>
@@ -1424,7 +1858,21 @@
         <w:rPr>
           <w:color w:val="080808"/>
         </w:rPr>
-        <w:t>(mm*dd==yy):</w:t>
+        <w:t>(mm*dd==</w:t>
+      </w:r>
+      <w:proofErr w:type="spellStart"/>
+      <w:r>
+        <w:rPr>
+          <w:color w:val="080808"/>
+        </w:rPr>
+        <w:t>yy</w:t>
+      </w:r>
+      <w:proofErr w:type="spellEnd"/>
+      <w:r>
+        <w:rPr>
+          <w:color w:val="080808"/>
+        </w:rPr>
+        <w:t>):</w:t>
       </w:r>
       <w:r>
         <w:rPr>
@@ -1443,7 +1891,21 @@
         <w:rPr>
           <w:color w:val="080808"/>
         </w:rPr>
-        <w:t>(mm,dd,yy,</w:t>
+        <w:t>(mm,dd,</w:t>
+      </w:r>
+      <w:proofErr w:type="spellStart"/>
+      <w:r>
+        <w:rPr>
+          <w:color w:val="080808"/>
+        </w:rPr>
+        <w:t>yy</w:t>
+      </w:r>
+      <w:proofErr w:type="spellEnd"/>
+      <w:r>
+        <w:rPr>
+          <w:color w:val="080808"/>
+        </w:rPr>
+        <w:t>,</w:t>
       </w:r>
       <w:r>
         <w:rPr>
@@ -1640,7 +2102,21 @@
           <w:color w:val="080808"/>
         </w:rPr>
         <w:br/>
-        <w:t xml:space="preserve">    yy=</w:t>
+        <w:t xml:space="preserve">    </w:t>
+      </w:r>
+      <w:proofErr w:type="spellStart"/>
+      <w:r>
+        <w:rPr>
+          <w:color w:val="080808"/>
+        </w:rPr>
+        <w:t>yy</w:t>
+      </w:r>
+      <w:proofErr w:type="spellEnd"/>
+      <w:r>
+        <w:rPr>
+          <w:color w:val="080808"/>
+        </w:rPr>
+        <w:t>=</w:t>
       </w:r>
       <w:r>
         <w:rPr>
@@ -1670,7 +2146,21 @@
         <w:rPr>
           <w:color w:val="067D17"/>
         </w:rPr>
-        <w:t>"Enter yy for year:"</w:t>
+        <w:t xml:space="preserve">"Enter </w:t>
+      </w:r>
+      <w:proofErr w:type="spellStart"/>
+      <w:r>
+        <w:rPr>
+          <w:color w:val="067D17"/>
+        </w:rPr>
+        <w:t>yy</w:t>
+      </w:r>
+      <w:proofErr w:type="spellEnd"/>
+      <w:r>
+        <w:rPr>
+          <w:color w:val="067D17"/>
+        </w:rPr>
+        <w:t xml:space="preserve"> for year:"</w:t>
       </w:r>
       <w:r>
         <w:rPr>
@@ -1683,7 +2173,93 @@
           <w:color w:val="080808"/>
         </w:rPr>
         <w:br/>
-        <w:t xml:space="preserve">    magicDateCheck(mm,dd,yy)</w:t>
+        <w:t xml:space="preserve">    </w:t>
+      </w:r>
+      <w:proofErr w:type="spellStart"/>
+      <w:r>
+        <w:rPr>
+          <w:color w:val="080808"/>
+        </w:rPr>
+        <w:t>magicDateCheck</w:t>
+      </w:r>
+      <w:proofErr w:type="spellEnd"/>
+      <w:r>
+        <w:rPr>
+          <w:color w:val="080808"/>
+        </w:rPr>
+        <w:t>(</w:t>
+      </w:r>
+      <w:proofErr w:type="spellStart"/>
+      <w:r>
+        <w:rPr>
+          <w:color w:val="080808"/>
+        </w:rPr>
+        <w:t>mm,dd,yy</w:t>
+      </w:r>
+      <w:proofErr w:type="spellEnd"/>
+      <w:r>
+        <w:rPr>
+          <w:color w:val="080808"/>
+        </w:rPr>
+        <w:t>)</w:t>
+      </w:r>
+    </w:p>
+    <w:p>
+      <w:pPr>
+        <w:pStyle w:val="HTMLPreformatted"/>
+        <w:shd w:val="clear" w:color="auto" w:fill="FFFFFF"/>
+        <w:rPr>
+          <w:color w:val="080808"/>
+        </w:rPr>
+      </w:pPr>
+    </w:p>
+    <w:p>
+      <w:pPr>
+        <w:pStyle w:val="HTMLPreformatted"/>
+        <w:shd w:val="clear" w:color="auto" w:fill="FFFFFF"/>
+        <w:rPr>
+          <w:color w:val="080808"/>
+        </w:rPr>
+      </w:pPr>
+      <w:r>
+        <w:rPr>
+          <w:color w:val="080808"/>
+        </w:rPr>
+        <w:drawing>
+          <wp:inline distT="0" distB="0" distL="0" distR="0" wp14:anchorId="1F0C1A35" wp14:editId="00FF3513">
+            <wp:extent cx="5731510" cy="3537585"/>
+            <wp:effectExtent l="0" t="0" r="2540" b="5715"/>
+            <wp:docPr id="149220779" name="Picture 1" descr="A white background with black text&#10;&#10;Description automatically generated"/>
+            <wp:cNvGraphicFramePr>
+              <a:graphicFrameLocks xmlns:a="http://schemas.openxmlformats.org/drawingml/2006/main" noChangeAspect="1"/>
+            </wp:cNvGraphicFramePr>
+            <a:graphic xmlns:a="http://schemas.openxmlformats.org/drawingml/2006/main">
+              <a:graphicData uri="http://schemas.openxmlformats.org/drawingml/2006/picture">
+                <pic:pic xmlns:pic="http://schemas.openxmlformats.org/drawingml/2006/picture">
+                  <pic:nvPicPr>
+                    <pic:cNvPr id="149220779" name="Picture 1" descr="A white background with black text&#10;&#10;Description automatically generated"/>
+                    <pic:cNvPicPr/>
+                  </pic:nvPicPr>
+                  <pic:blipFill>
+                    <a:blip r:embed="rId8"/>
+                    <a:stretch>
+                      <a:fillRect/>
+                    </a:stretch>
+                  </pic:blipFill>
+                  <pic:spPr>
+                    <a:xfrm>
+                      <a:off x="0" y="0"/>
+                      <a:ext cx="5731510" cy="3537585"/>
+                    </a:xfrm>
+                    <a:prstGeom prst="rect">
+                      <a:avLst/>
+                    </a:prstGeom>
+                  </pic:spPr>
+                </pic:pic>
+              </a:graphicData>
+            </a:graphic>
+          </wp:inline>
+        </w:drawing>
       </w:r>
     </w:p>
     <w:p/>
@@ -1718,7 +2294,7 @@
                     <pic:cNvPicPr/>
                   </pic:nvPicPr>
                   <pic:blipFill>
-                    <a:blip r:embed="rId7"/>
+                    <a:blip r:embed="rId9"/>
                     <a:stretch>
                       <a:fillRect/>
                     </a:stretch>
@@ -1778,7 +2354,7 @@
                     <pic:cNvPicPr/>
                   </pic:nvPicPr>
                   <pic:blipFill>
-                    <a:blip r:embed="rId8"/>
+                    <a:blip r:embed="rId10"/>
                     <a:stretch>
                       <a:fillRect/>
                     </a:stretch>
@@ -1809,97 +2385,6 @@
     <w:p>
       <w:pPr>
         <w:rPr>
-          <w:lang w:val="en-US"/>
-        </w:rPr>
-      </w:pPr>
-    </w:p>
-    <w:p>
-      <w:pPr>
-        <w:rPr>
-          <w:lang w:val="en-US"/>
-        </w:rPr>
-      </w:pPr>
-    </w:p>
-    <w:p>
-      <w:pPr>
-        <w:rPr>
-          <w:lang w:val="en-US"/>
-        </w:rPr>
-      </w:pPr>
-    </w:p>
-    <w:p>
-      <w:pPr>
-        <w:rPr>
-          <w:lang w:val="en-US"/>
-        </w:rPr>
-      </w:pPr>
-    </w:p>
-    <w:p>
-      <w:pPr>
-        <w:rPr>
-          <w:lang w:val="en-US"/>
-        </w:rPr>
-      </w:pPr>
-    </w:p>
-    <w:p>
-      <w:pPr>
-        <w:rPr>
-          <w:lang w:val="en-US"/>
-        </w:rPr>
-      </w:pPr>
-    </w:p>
-    <w:p>
-      <w:pPr>
-        <w:rPr>
-          <w:lang w:val="en-US"/>
-        </w:rPr>
-      </w:pPr>
-    </w:p>
-    <w:p>
-      <w:pPr>
-        <w:rPr>
-          <w:lang w:val="en-US"/>
-        </w:rPr>
-      </w:pPr>
-    </w:p>
-    <w:p>
-      <w:pPr>
-        <w:rPr>
-          <w:lang w:val="en-US"/>
-        </w:rPr>
-      </w:pPr>
-    </w:p>
-    <w:p>
-      <w:pPr>
-        <w:rPr>
-          <w:lang w:val="en-US"/>
-        </w:rPr>
-      </w:pPr>
-    </w:p>
-    <w:p>
-      <w:pPr>
-        <w:rPr>
-          <w:lang w:val="en-US"/>
-        </w:rPr>
-      </w:pPr>
-    </w:p>
-    <w:p>
-      <w:pPr>
-        <w:rPr>
-          <w:lang w:val="en-US"/>
-        </w:rPr>
-      </w:pPr>
-    </w:p>
-    <w:p>
-      <w:pPr>
-        <w:rPr>
-          <w:lang w:val="en-US"/>
-        </w:rPr>
-      </w:pPr>
-    </w:p>
-    <w:p>
-      <w:pPr>
-        <w:rPr>
           <w:b/>
           <w:bCs/>
           <w:sz w:val="23"/>
@@ -1910,7 +2395,6 @@
         <w:rPr>
           <w:lang w:val="en-US"/>
         </w:rPr>
-        <w:lastRenderedPageBreak/>
         <w:t>Question3:</w:t>
       </w:r>
       <w:r>
@@ -1946,12 +2430,14 @@
         </w:rPr>
         <w:t xml:space="preserve">def </w:t>
       </w:r>
+      <w:proofErr w:type="spellStart"/>
       <w:r>
         <w:rPr>
           <w:color w:val="00627A"/>
         </w:rPr>
         <w:t>rouleteeWheel</w:t>
       </w:r>
+      <w:proofErr w:type="spellEnd"/>
       <w:r>
         <w:rPr>
           <w:color w:val="080808"/>
@@ -2018,13 +2504,27 @@
         <w:rPr>
           <w:color w:val="080808"/>
         </w:rPr>
-        <w:t>(userInput,</w:t>
-      </w:r>
-      <w:r>
-        <w:rPr>
-          <w:color w:val="067D17"/>
-        </w:rPr>
-        <w:t>"is green"</w:t>
+        <w:t>(</w:t>
+      </w:r>
+      <w:proofErr w:type="spellStart"/>
+      <w:r>
+        <w:rPr>
+          <w:color w:val="080808"/>
+        </w:rPr>
+        <w:t>userInput,</w:t>
+      </w:r>
+      <w:r>
+        <w:rPr>
+          <w:color w:val="067D17"/>
+        </w:rPr>
+        <w:t>"is</w:t>
+      </w:r>
+      <w:proofErr w:type="spellEnd"/>
+      <w:r>
+        <w:rPr>
+          <w:color w:val="067D17"/>
+        </w:rPr>
+        <w:t xml:space="preserve"> green"</w:t>
       </w:r>
       <w:r>
         <w:rPr>
@@ -2177,13 +2677,27 @@
         <w:rPr>
           <w:color w:val="080808"/>
         </w:rPr>
-        <w:t>(userInput,</w:t>
-      </w:r>
-      <w:r>
-        <w:rPr>
-          <w:color w:val="067D17"/>
-        </w:rPr>
-        <w:t>"is red"</w:t>
+        <w:t>(</w:t>
+      </w:r>
+      <w:proofErr w:type="spellStart"/>
+      <w:r>
+        <w:rPr>
+          <w:color w:val="080808"/>
+        </w:rPr>
+        <w:t>userInput,</w:t>
+      </w:r>
+      <w:r>
+        <w:rPr>
+          <w:color w:val="067D17"/>
+        </w:rPr>
+        <w:t>"is</w:t>
+      </w:r>
+      <w:proofErr w:type="spellEnd"/>
+      <w:r>
+        <w:rPr>
+          <w:color w:val="067D17"/>
+        </w:rPr>
+        <w:t xml:space="preserve"> red"</w:t>
       </w:r>
       <w:r>
         <w:rPr>
@@ -2227,13 +2741,27 @@
         <w:rPr>
           <w:color w:val="080808"/>
         </w:rPr>
-        <w:t>(userInput,</w:t>
-      </w:r>
-      <w:r>
-        <w:rPr>
-          <w:color w:val="067D17"/>
-        </w:rPr>
-        <w:t>"black"</w:t>
+        <w:t>(</w:t>
+      </w:r>
+      <w:proofErr w:type="spellStart"/>
+      <w:r>
+        <w:rPr>
+          <w:color w:val="080808"/>
+        </w:rPr>
+        <w:t>userInput,</w:t>
+      </w:r>
+      <w:r>
+        <w:rPr>
+          <w:color w:val="067D17"/>
+        </w:rPr>
+        <w:t>"black</w:t>
+      </w:r>
+      <w:proofErr w:type="spellEnd"/>
+      <w:r>
+        <w:rPr>
+          <w:color w:val="067D17"/>
+        </w:rPr>
+        <w:t>"</w:t>
       </w:r>
       <w:r>
         <w:rPr>
@@ -2248,12 +2776,14 @@
         <w:br/>
         <w:t xml:space="preserve">    </w:t>
       </w:r>
+      <w:proofErr w:type="spellStart"/>
       <w:r>
         <w:rPr>
           <w:color w:val="0033B3"/>
         </w:rPr>
         <w:t>elif</w:t>
       </w:r>
+      <w:proofErr w:type="spellEnd"/>
       <w:r>
         <w:rPr>
           <w:color w:val="080808"/>
@@ -2386,13 +2916,27 @@
         <w:rPr>
           <w:color w:val="080808"/>
         </w:rPr>
-        <w:t>(userInput,</w:t>
-      </w:r>
-      <w:r>
-        <w:rPr>
-          <w:color w:val="067D17"/>
-        </w:rPr>
-        <w:t>"is red"</w:t>
+        <w:t>(</w:t>
+      </w:r>
+      <w:proofErr w:type="spellStart"/>
+      <w:r>
+        <w:rPr>
+          <w:color w:val="080808"/>
+        </w:rPr>
+        <w:t>userInput,</w:t>
+      </w:r>
+      <w:r>
+        <w:rPr>
+          <w:color w:val="067D17"/>
+        </w:rPr>
+        <w:t>"is</w:t>
+      </w:r>
+      <w:proofErr w:type="spellEnd"/>
+      <w:r>
+        <w:rPr>
+          <w:color w:val="067D17"/>
+        </w:rPr>
+        <w:t xml:space="preserve"> red"</w:t>
       </w:r>
       <w:r>
         <w:rPr>
@@ -2436,13 +2980,27 @@
         <w:rPr>
           <w:color w:val="080808"/>
         </w:rPr>
-        <w:t>(userInput,</w:t>
-      </w:r>
-      <w:r>
-        <w:rPr>
-          <w:color w:val="067D17"/>
-        </w:rPr>
-        <w:t>"black"</w:t>
+        <w:t>(</w:t>
+      </w:r>
+      <w:proofErr w:type="spellStart"/>
+      <w:r>
+        <w:rPr>
+          <w:color w:val="080808"/>
+        </w:rPr>
+        <w:t>userInput,</w:t>
+      </w:r>
+      <w:r>
+        <w:rPr>
+          <w:color w:val="067D17"/>
+        </w:rPr>
+        <w:t>"black</w:t>
+      </w:r>
+      <w:proofErr w:type="spellEnd"/>
+      <w:r>
+        <w:rPr>
+          <w:color w:val="067D17"/>
+        </w:rPr>
+        <w:t>"</w:t>
       </w:r>
       <w:r>
         <w:rPr>
@@ -2457,12 +3015,14 @@
         <w:br/>
         <w:t xml:space="preserve">    </w:t>
       </w:r>
+      <w:proofErr w:type="spellStart"/>
       <w:r>
         <w:rPr>
           <w:color w:val="0033B3"/>
         </w:rPr>
         <w:t>elif</w:t>
       </w:r>
+      <w:proofErr w:type="spellEnd"/>
       <w:r>
         <w:rPr>
           <w:color w:val="080808"/>
@@ -2595,13 +3155,27 @@
         <w:rPr>
           <w:color w:val="080808"/>
         </w:rPr>
-        <w:t>(userInput,</w:t>
-      </w:r>
-      <w:r>
-        <w:rPr>
-          <w:color w:val="067D17"/>
-        </w:rPr>
-        <w:t>"is black"</w:t>
+        <w:t>(</w:t>
+      </w:r>
+      <w:proofErr w:type="spellStart"/>
+      <w:r>
+        <w:rPr>
+          <w:color w:val="080808"/>
+        </w:rPr>
+        <w:t>userInput,</w:t>
+      </w:r>
+      <w:r>
+        <w:rPr>
+          <w:color w:val="067D17"/>
+        </w:rPr>
+        <w:t>"is</w:t>
+      </w:r>
+      <w:proofErr w:type="spellEnd"/>
+      <w:r>
+        <w:rPr>
+          <w:color w:val="067D17"/>
+        </w:rPr>
+        <w:t xml:space="preserve"> black"</w:t>
       </w:r>
       <w:r>
         <w:rPr>
@@ -2645,13 +3219,27 @@
         <w:rPr>
           <w:color w:val="080808"/>
         </w:rPr>
-        <w:t>(userInput,</w:t>
-      </w:r>
-      <w:r>
-        <w:rPr>
-          <w:color w:val="067D17"/>
-        </w:rPr>
-        <w:t>"red"</w:t>
+        <w:t>(</w:t>
+      </w:r>
+      <w:proofErr w:type="spellStart"/>
+      <w:r>
+        <w:rPr>
+          <w:color w:val="080808"/>
+        </w:rPr>
+        <w:t>userInput,</w:t>
+      </w:r>
+      <w:r>
+        <w:rPr>
+          <w:color w:val="067D17"/>
+        </w:rPr>
+        <w:t>"red</w:t>
+      </w:r>
+      <w:proofErr w:type="spellEnd"/>
+      <w:r>
+        <w:rPr>
+          <w:color w:val="067D17"/>
+        </w:rPr>
+        <w:t>"</w:t>
       </w:r>
       <w:r>
         <w:rPr>
@@ -2666,12 +3254,14 @@
         <w:br/>
         <w:t xml:space="preserve">    </w:t>
       </w:r>
+      <w:proofErr w:type="spellStart"/>
       <w:r>
         <w:rPr>
           <w:color w:val="0033B3"/>
         </w:rPr>
         <w:t>elif</w:t>
       </w:r>
+      <w:proofErr w:type="spellEnd"/>
       <w:r>
         <w:rPr>
           <w:color w:val="080808"/>
@@ -2804,13 +3394,27 @@
         <w:rPr>
           <w:color w:val="080808"/>
         </w:rPr>
-        <w:t>(userInput,</w:t>
-      </w:r>
-      <w:r>
-        <w:rPr>
-          <w:color w:val="067D17"/>
-        </w:rPr>
-        <w:t>"is red"</w:t>
+        <w:t>(</w:t>
+      </w:r>
+      <w:proofErr w:type="spellStart"/>
+      <w:r>
+        <w:rPr>
+          <w:color w:val="080808"/>
+        </w:rPr>
+        <w:t>userInput,</w:t>
+      </w:r>
+      <w:r>
+        <w:rPr>
+          <w:color w:val="067D17"/>
+        </w:rPr>
+        <w:t>"is</w:t>
+      </w:r>
+      <w:proofErr w:type="spellEnd"/>
+      <w:r>
+        <w:rPr>
+          <w:color w:val="067D17"/>
+        </w:rPr>
+        <w:t xml:space="preserve"> red"</w:t>
       </w:r>
       <w:r>
         <w:rPr>
@@ -2854,19 +3458,227 @@
         <w:rPr>
           <w:color w:val="080808"/>
         </w:rPr>
-        <w:t>(userInput,</w:t>
-      </w:r>
-      <w:r>
-        <w:rPr>
-          <w:color w:val="067D17"/>
-        </w:rPr>
-        <w:t>"black"</w:t>
+        <w:t>(</w:t>
+      </w:r>
+      <w:proofErr w:type="spellStart"/>
+      <w:r>
+        <w:rPr>
+          <w:color w:val="080808"/>
+        </w:rPr>
+        <w:t>userInput,</w:t>
+      </w:r>
+      <w:r>
+        <w:rPr>
+          <w:color w:val="067D17"/>
+        </w:rPr>
+        <w:t>"black</w:t>
+      </w:r>
+      <w:proofErr w:type="spellEnd"/>
+      <w:r>
+        <w:rPr>
+          <w:color w:val="067D17"/>
+        </w:rPr>
+        <w:t>"</w:t>
       </w:r>
       <w:r>
         <w:rPr>
           <w:color w:val="080808"/>
         </w:rPr>
         <w:t>)</w:t>
+      </w:r>
+    </w:p>
+    <w:p>
+      <w:pPr>
+        <w:pStyle w:val="HTMLPreformatted"/>
+        <w:shd w:val="clear" w:color="auto" w:fill="FFFFFF"/>
+        <w:rPr>
+          <w:color w:val="080808"/>
+        </w:rPr>
+      </w:pPr>
+    </w:p>
+    <w:p>
+      <w:pPr>
+        <w:pStyle w:val="HTMLPreformatted"/>
+        <w:shd w:val="clear" w:color="auto" w:fill="FFFFFF"/>
+        <w:rPr>
+          <w:color w:val="080808"/>
+        </w:rPr>
+      </w:pPr>
+    </w:p>
+    <w:p>
+      <w:pPr>
+        <w:pStyle w:val="HTMLPreformatted"/>
+        <w:shd w:val="clear" w:color="auto" w:fill="FFFFFF"/>
+        <w:rPr>
+          <w:color w:val="080808"/>
+        </w:rPr>
+      </w:pPr>
+    </w:p>
+    <w:p>
+      <w:pPr>
+        <w:pStyle w:val="HTMLPreformatted"/>
+        <w:shd w:val="clear" w:color="auto" w:fill="FFFFFF"/>
+        <w:rPr>
+          <w:color w:val="080808"/>
+        </w:rPr>
+      </w:pPr>
+    </w:p>
+    <w:p>
+      <w:pPr>
+        <w:pStyle w:val="HTMLPreformatted"/>
+        <w:shd w:val="clear" w:color="auto" w:fill="FFFFFF"/>
+        <w:rPr>
+          <w:color w:val="080808"/>
+        </w:rPr>
+      </w:pPr>
+    </w:p>
+    <w:p>
+      <w:pPr>
+        <w:pStyle w:val="HTMLPreformatted"/>
+        <w:shd w:val="clear" w:color="auto" w:fill="FFFFFF"/>
+        <w:rPr>
+          <w:color w:val="080808"/>
+        </w:rPr>
+      </w:pPr>
+    </w:p>
+    <w:p>
+      <w:pPr>
+        <w:pStyle w:val="HTMLPreformatted"/>
+        <w:shd w:val="clear" w:color="auto" w:fill="FFFFFF"/>
+        <w:rPr>
+          <w:color w:val="080808"/>
+        </w:rPr>
+      </w:pPr>
+    </w:p>
+    <w:p>
+      <w:pPr>
+        <w:pStyle w:val="HTMLPreformatted"/>
+        <w:shd w:val="clear" w:color="auto" w:fill="FFFFFF"/>
+        <w:rPr>
+          <w:color w:val="080808"/>
+        </w:rPr>
+      </w:pPr>
+    </w:p>
+    <w:p>
+      <w:pPr>
+        <w:pStyle w:val="HTMLPreformatted"/>
+        <w:shd w:val="clear" w:color="auto" w:fill="FFFFFF"/>
+        <w:rPr>
+          <w:color w:val="080808"/>
+        </w:rPr>
+      </w:pPr>
+    </w:p>
+    <w:p>
+      <w:pPr>
+        <w:pStyle w:val="HTMLPreformatted"/>
+        <w:shd w:val="clear" w:color="auto" w:fill="FFFFFF"/>
+        <w:rPr>
+          <w:color w:val="080808"/>
+        </w:rPr>
+      </w:pPr>
+    </w:p>
+    <w:p>
+      <w:pPr>
+        <w:pStyle w:val="HTMLPreformatted"/>
+        <w:shd w:val="clear" w:color="auto" w:fill="FFFFFF"/>
+        <w:rPr>
+          <w:color w:val="080808"/>
+        </w:rPr>
+      </w:pPr>
+    </w:p>
+    <w:p>
+      <w:pPr>
+        <w:pStyle w:val="HTMLPreformatted"/>
+        <w:shd w:val="clear" w:color="auto" w:fill="FFFFFF"/>
+        <w:rPr>
+          <w:color w:val="080808"/>
+        </w:rPr>
+      </w:pPr>
+    </w:p>
+    <w:p>
+      <w:pPr>
+        <w:pStyle w:val="HTMLPreformatted"/>
+        <w:shd w:val="clear" w:color="auto" w:fill="FFFFFF"/>
+        <w:rPr>
+          <w:color w:val="080808"/>
+        </w:rPr>
+      </w:pPr>
+    </w:p>
+    <w:p>
+      <w:pPr>
+        <w:pStyle w:val="HTMLPreformatted"/>
+        <w:shd w:val="clear" w:color="auto" w:fill="FFFFFF"/>
+        <w:rPr>
+          <w:color w:val="080808"/>
+        </w:rPr>
+      </w:pPr>
+    </w:p>
+    <w:p>
+      <w:pPr>
+        <w:pStyle w:val="HTMLPreformatted"/>
+        <w:shd w:val="clear" w:color="auto" w:fill="FFFFFF"/>
+        <w:rPr>
+          <w:color w:val="080808"/>
+        </w:rPr>
+      </w:pPr>
+    </w:p>
+    <w:p>
+      <w:pPr>
+        <w:pStyle w:val="HTMLPreformatted"/>
+        <w:shd w:val="clear" w:color="auto" w:fill="FFFFFF"/>
+        <w:rPr>
+          <w:color w:val="080808"/>
+        </w:rPr>
+      </w:pPr>
+    </w:p>
+    <w:p>
+      <w:pPr>
+        <w:pStyle w:val="HTMLPreformatted"/>
+        <w:shd w:val="clear" w:color="auto" w:fill="FFFFFF"/>
+        <w:rPr>
+          <w:color w:val="080808"/>
+        </w:rPr>
+      </w:pPr>
+      <w:r>
+        <w:rPr>
+          <w:color w:val="080808"/>
+        </w:rPr>
+        <w:lastRenderedPageBreak/>
+        <w:drawing>
+          <wp:inline distT="0" distB="0" distL="0" distR="0" wp14:anchorId="1E9DD164" wp14:editId="1D749765">
+            <wp:extent cx="5731510" cy="2918460"/>
+            <wp:effectExtent l="0" t="0" r="2540" b="0"/>
+            <wp:docPr id="530873560" name="Picture 1"/>
+            <wp:cNvGraphicFramePr>
+              <a:graphicFrameLocks xmlns:a="http://schemas.openxmlformats.org/drawingml/2006/main" noChangeAspect="1"/>
+            </wp:cNvGraphicFramePr>
+            <a:graphic xmlns:a="http://schemas.openxmlformats.org/drawingml/2006/main">
+              <a:graphicData uri="http://schemas.openxmlformats.org/drawingml/2006/picture">
+                <pic:pic xmlns:pic="http://schemas.openxmlformats.org/drawingml/2006/picture">
+                  <pic:nvPicPr>
+                    <pic:cNvPr id="530873560" name=""/>
+                    <pic:cNvPicPr/>
+                  </pic:nvPicPr>
+                  <pic:blipFill>
+                    <a:blip r:embed="rId11"/>
+                    <a:stretch>
+                      <a:fillRect/>
+                    </a:stretch>
+                  </pic:blipFill>
+                  <pic:spPr>
+                    <a:xfrm>
+                      <a:off x="0" y="0"/>
+                      <a:ext cx="5731510" cy="2918460"/>
+                    </a:xfrm>
+                    <a:prstGeom prst="rect">
+                      <a:avLst/>
+                    </a:prstGeom>
+                  </pic:spPr>
+                </pic:pic>
+              </a:graphicData>
+            </a:graphic>
+          </wp:inline>
+        </w:drawing>
       </w:r>
     </w:p>
     <w:p>
@@ -2920,7 +3732,7 @@
                     <pic:cNvPicPr/>
                   </pic:nvPicPr>
                   <pic:blipFill>
-                    <a:blip r:embed="rId9"/>
+                    <a:blip r:embed="rId12"/>
                     <a:stretch>
                       <a:fillRect/>
                     </a:stretch>
@@ -2987,7 +3799,7 @@
                     <pic:cNvPicPr/>
                   </pic:nvPicPr>
                   <pic:blipFill>
-                    <a:blip r:embed="rId10"/>
+                    <a:blip r:embed="rId13"/>
                     <a:stretch>
                       <a:fillRect/>
                     </a:stretch>
@@ -3047,7 +3859,7 @@
                     <pic:cNvPicPr/>
                   </pic:nvPicPr>
                   <pic:blipFill>
-                    <a:blip r:embed="rId11"/>
+                    <a:blip r:embed="rId14"/>
                     <a:stretch>
                       <a:fillRect/>
                     </a:stretch>
@@ -3078,20 +3890,20 @@
         <w:rPr>
           <w:lang w:val="en-US"/>
         </w:rPr>
+        <w:t>Case4:</w:t>
+      </w:r>
+    </w:p>
+    <w:p>
+      <w:pPr>
+        <w:rPr>
+          <w:lang w:val="en-US"/>
+        </w:rPr>
+      </w:pPr>
+      <w:r>
+        <w:rPr>
+          <w:lang w:val="en-US"/>
+        </w:rPr>
         <w:lastRenderedPageBreak/>
-        <w:t>Case4:</w:t>
-      </w:r>
-    </w:p>
-    <w:p>
-      <w:pPr>
-        <w:rPr>
-          <w:lang w:val="en-US"/>
-        </w:rPr>
-      </w:pPr>
-      <w:r>
-        <w:rPr>
-          <w:lang w:val="en-US"/>
-        </w:rPr>
         <w:drawing>
           <wp:inline distT="0" distB="0" distL="0" distR="0" wp14:anchorId="10324A8D" wp14:editId="7462CB73">
             <wp:extent cx="4359018" cy="1386960"/>
@@ -3108,7 +3920,7 @@
                     <pic:cNvPicPr/>
                   </pic:nvPicPr>
                   <pic:blipFill>
-                    <a:blip r:embed="rId12"/>
+                    <a:blip r:embed="rId15"/>
                     <a:stretch>
                       <a:fillRect/>
                     </a:stretch>
@@ -3168,7 +3980,7 @@
                     <pic:cNvPicPr/>
                   </pic:nvPicPr>
                   <pic:blipFill>
-                    <a:blip r:embed="rId13"/>
+                    <a:blip r:embed="rId16"/>
                     <a:stretch>
                       <a:fillRect/>
                     </a:stretch>
@@ -3235,7 +4047,7 @@
                     <pic:cNvPicPr/>
                   </pic:nvPicPr>
                   <pic:blipFill>
-                    <a:blip r:embed="rId14"/>
+                    <a:blip r:embed="rId17"/>
                     <a:stretch>
                       <a:fillRect/>
                     </a:stretch>
@@ -3295,7 +4107,7 @@
                     <pic:cNvPicPr/>
                   </pic:nvPicPr>
                   <pic:blipFill>
-                    <a:blip r:embed="rId15"/>
+                    <a:blip r:embed="rId18"/>
                     <a:stretch>
                       <a:fillRect/>
                     </a:stretch>
@@ -3355,7 +4167,7 @@
                     <pic:cNvPicPr/>
                   </pic:nvPicPr>
                   <pic:blipFill>
-                    <a:blip r:embed="rId16"/>
+                    <a:blip r:embed="rId19"/>
                     <a:stretch>
                       <a:fillRect/>
                     </a:stretch>

</xml_diff>